<commit_message>
Docs and Report completed
</commit_message>
<xml_diff>
--- a/docs.docx
+++ b/docs.docx
@@ -9426,10 +9426,7 @@
     <w:p>
       <w:pPr>
         <w:pStyle w:val="PreformattedText"/>
-        <w:rPr>
-          <w:sz w:val="24"/>
-          <w:szCs w:val="24"/>
-        </w:rPr>
+        <w:rPr/>
       </w:pPr>
       <w:r>
         <w:rPr>
@@ -9452,7 +9449,7 @@
           <w:sz w:val="24"/>
           <w:szCs w:val="24"/>
         </w:rPr>
-        <w:t>**********************************************************************************************</w:t>
+        <w:t>********************************************************************************************</w:t>
       </w:r>
     </w:p>
     <w:p>
@@ -10673,6 +10670,48 @@
           <w:lang w:val="en-IN" w:eastAsia="zh-CN" w:bidi="hi-IN"/>
         </w:rPr>
         <w:t xml:space="preserve"> </w:t>
+      </w:r>
+    </w:p>
+    <w:p>
+      <w:pPr>
+        <w:pStyle w:val="Default"/>
+        <w:rPr>
+          <w:rFonts w:ascii="Liberation Mono" w:hAnsi="Liberation Mono" w:eastAsia="Courier New" w:cs="Liberation Mono"/>
+          <w:color w:val="00000A"/>
+          <w:sz w:val="28"/>
+          <w:szCs w:val="28"/>
+          <w:lang w:val="en-IN" w:eastAsia="zh-CN" w:bidi="hi-IN"/>
+        </w:rPr>
+      </w:pPr>
+      <w:r>
+        <w:rPr>
+          <w:rFonts w:eastAsia="Courier New" w:cs="Liberation Mono" w:ascii="Liberation Mono" w:hAnsi="Liberation Mono"/>
+          <w:color w:val="00000A"/>
+          <w:sz w:val="28"/>
+          <w:szCs w:val="28"/>
+          <w:lang w:val="en-IN" w:eastAsia="zh-CN" w:bidi="hi-IN"/>
+        </w:rPr>
+      </w:r>
+    </w:p>
+    <w:p>
+      <w:pPr>
+        <w:pStyle w:val="Default"/>
+        <w:rPr>
+          <w:rFonts w:ascii="Liberation Mono" w:hAnsi="Liberation Mono" w:eastAsia="Courier New" w:cs="Liberation Mono"/>
+          <w:color w:val="00000A"/>
+          <w:sz w:val="28"/>
+          <w:szCs w:val="28"/>
+          <w:lang w:val="en-IN" w:eastAsia="zh-CN" w:bidi="hi-IN"/>
+        </w:rPr>
+      </w:pPr>
+      <w:r>
+        <w:rPr>
+          <w:rFonts w:eastAsia="Courier New" w:cs="Liberation Mono" w:ascii="Liberation Mono" w:hAnsi="Liberation Mono"/>
+          <w:color w:val="00000A"/>
+          <w:sz w:val="28"/>
+          <w:szCs w:val="28"/>
+          <w:lang w:val="en-IN" w:eastAsia="zh-CN" w:bidi="hi-IN"/>
+        </w:rPr>
       </w:r>
     </w:p>
     <w:p>
@@ -12058,7 +12097,7 @@
       <w:tblPr>
         <w:tblW w:w="9588" w:type="dxa"/>
         <w:jc w:val="left"/>
-        <w:tblInd w:w="105" w:type="dxa"/>
+        <w:tblInd w:w="100" w:type="dxa"/>
         <w:tblBorders>
           <w:top w:val="single" w:sz="2" w:space="0" w:color="000001"/>
           <w:left w:val="single" w:sz="2" w:space="0" w:color="000001"/>
@@ -12067,21 +12106,21 @@
         </w:tblBorders>
         <w:tblCellMar>
           <w:top w:w="55" w:type="dxa"/>
-          <w:left w:w="48" w:type="dxa"/>
+          <w:left w:w="42" w:type="dxa"/>
           <w:bottom w:w="55" w:type="dxa"/>
           <w:right w:w="55" w:type="dxa"/>
         </w:tblCellMar>
       </w:tblPr>
       <w:tblGrid>
-        <w:gridCol w:w="911"/>
-        <w:gridCol w:w="5464"/>
+        <w:gridCol w:w="909"/>
+        <w:gridCol w:w="5466"/>
         <w:gridCol w:w="3213"/>
       </w:tblGrid>
       <w:tr>
         <w:trPr/>
         <w:tc>
           <w:tcPr>
-            <w:tcW w:w="911" w:type="dxa"/>
+            <w:tcW w:w="909" w:type="dxa"/>
             <w:tcBorders>
               <w:top w:val="single" w:sz="2" w:space="0" w:color="000001"/>
               <w:left w:val="single" w:sz="2" w:space="0" w:color="000001"/>
@@ -12090,7 +12129,7 @@
             </w:tcBorders>
             <w:shd w:fill="auto" w:val="clear"/>
             <w:tcMar>
-              <w:left w:w="48" w:type="dxa"/>
+              <w:left w:w="42" w:type="dxa"/>
             </w:tcMar>
           </w:tcPr>
           <w:p>
@@ -12115,7 +12154,7 @@
         </w:tc>
         <w:tc>
           <w:tcPr>
-            <w:tcW w:w="5464" w:type="dxa"/>
+            <w:tcW w:w="5466" w:type="dxa"/>
             <w:tcBorders>
               <w:top w:val="single" w:sz="2" w:space="0" w:color="000001"/>
               <w:left w:val="single" w:sz="2" w:space="0" w:color="000001"/>
@@ -12124,7 +12163,7 @@
             </w:tcBorders>
             <w:shd w:fill="auto" w:val="clear"/>
             <w:tcMar>
-              <w:left w:w="48" w:type="dxa"/>
+              <w:left w:w="42" w:type="dxa"/>
             </w:tcMar>
           </w:tcPr>
           <w:p>
@@ -12160,7 +12199,7 @@
             </w:tcBorders>
             <w:shd w:fill="auto" w:val="clear"/>
             <w:tcMar>
-              <w:left w:w="48" w:type="dxa"/>
+              <w:left w:w="42" w:type="dxa"/>
             </w:tcMar>
           </w:tcPr>
           <w:p>
@@ -12188,7 +12227,7 @@
         <w:trPr/>
         <w:tc>
           <w:tcPr>
-            <w:tcW w:w="911" w:type="dxa"/>
+            <w:tcW w:w="909" w:type="dxa"/>
             <w:tcBorders>
               <w:top w:val="single" w:sz="2" w:space="0" w:color="000001"/>
               <w:left w:val="single" w:sz="2" w:space="0" w:color="000001"/>
@@ -12197,7 +12236,7 @@
             </w:tcBorders>
             <w:shd w:fill="auto" w:val="clear"/>
             <w:tcMar>
-              <w:left w:w="48" w:type="dxa"/>
+              <w:left w:w="42" w:type="dxa"/>
             </w:tcMar>
           </w:tcPr>
           <w:p>
@@ -12222,7 +12261,7 @@
         </w:tc>
         <w:tc>
           <w:tcPr>
-            <w:tcW w:w="5464" w:type="dxa"/>
+            <w:tcW w:w="5466" w:type="dxa"/>
             <w:tcBorders>
               <w:top w:val="single" w:sz="2" w:space="0" w:color="000001"/>
               <w:left w:val="single" w:sz="2" w:space="0" w:color="000001"/>
@@ -12231,7 +12270,7 @@
             </w:tcBorders>
             <w:shd w:fill="auto" w:val="clear"/>
             <w:tcMar>
-              <w:left w:w="48" w:type="dxa"/>
+              <w:left w:w="42" w:type="dxa"/>
             </w:tcMar>
           </w:tcPr>
           <w:p>
@@ -12266,7 +12305,7 @@
             </w:tcBorders>
             <w:shd w:fill="auto" w:val="clear"/>
             <w:tcMar>
-              <w:left w:w="48" w:type="dxa"/>
+              <w:left w:w="42" w:type="dxa"/>
             </w:tcMar>
           </w:tcPr>
           <w:p>
@@ -12293,7 +12332,7 @@
         <w:trPr/>
         <w:tc>
           <w:tcPr>
-            <w:tcW w:w="911" w:type="dxa"/>
+            <w:tcW w:w="909" w:type="dxa"/>
             <w:tcBorders>
               <w:top w:val="single" w:sz="2" w:space="0" w:color="000001"/>
               <w:left w:val="single" w:sz="2" w:space="0" w:color="000001"/>
@@ -12302,7 +12341,7 @@
             </w:tcBorders>
             <w:shd w:fill="auto" w:val="clear"/>
             <w:tcMar>
-              <w:left w:w="48" w:type="dxa"/>
+              <w:left w:w="42" w:type="dxa"/>
             </w:tcMar>
           </w:tcPr>
           <w:p>
@@ -12327,7 +12366,7 @@
         </w:tc>
         <w:tc>
           <w:tcPr>
-            <w:tcW w:w="5464" w:type="dxa"/>
+            <w:tcW w:w="5466" w:type="dxa"/>
             <w:tcBorders>
               <w:top w:val="single" w:sz="2" w:space="0" w:color="000001"/>
               <w:left w:val="single" w:sz="2" w:space="0" w:color="000001"/>
@@ -12336,7 +12375,7 @@
             </w:tcBorders>
             <w:shd w:fill="auto" w:val="clear"/>
             <w:tcMar>
-              <w:left w:w="48" w:type="dxa"/>
+              <w:left w:w="42" w:type="dxa"/>
             </w:tcMar>
           </w:tcPr>
           <w:p>
@@ -12371,7 +12410,7 @@
             </w:tcBorders>
             <w:shd w:fill="auto" w:val="clear"/>
             <w:tcMar>
-              <w:left w:w="48" w:type="dxa"/>
+              <w:left w:w="42" w:type="dxa"/>
             </w:tcMar>
           </w:tcPr>
           <w:p>
@@ -12398,7 +12437,7 @@
         <w:trPr/>
         <w:tc>
           <w:tcPr>
-            <w:tcW w:w="911" w:type="dxa"/>
+            <w:tcW w:w="909" w:type="dxa"/>
             <w:tcBorders>
               <w:top w:val="single" w:sz="2" w:space="0" w:color="000001"/>
               <w:left w:val="single" w:sz="2" w:space="0" w:color="000001"/>
@@ -12407,7 +12446,7 @@
             </w:tcBorders>
             <w:shd w:fill="auto" w:val="clear"/>
             <w:tcMar>
-              <w:left w:w="48" w:type="dxa"/>
+              <w:left w:w="42" w:type="dxa"/>
             </w:tcMar>
           </w:tcPr>
           <w:p>
@@ -12432,7 +12471,7 @@
         </w:tc>
         <w:tc>
           <w:tcPr>
-            <w:tcW w:w="5464" w:type="dxa"/>
+            <w:tcW w:w="5466" w:type="dxa"/>
             <w:tcBorders>
               <w:top w:val="single" w:sz="2" w:space="0" w:color="000001"/>
               <w:left w:val="single" w:sz="2" w:space="0" w:color="000001"/>
@@ -12441,7 +12480,7 @@
             </w:tcBorders>
             <w:shd w:fill="auto" w:val="clear"/>
             <w:tcMar>
-              <w:left w:w="48" w:type="dxa"/>
+              <w:left w:w="42" w:type="dxa"/>
             </w:tcMar>
           </w:tcPr>
           <w:p>
@@ -12485,7 +12524,7 @@
             </w:tcBorders>
             <w:shd w:fill="auto" w:val="clear"/>
             <w:tcMar>
-              <w:left w:w="48" w:type="dxa"/>
+              <w:left w:w="42" w:type="dxa"/>
             </w:tcMar>
           </w:tcPr>
           <w:p>
@@ -12512,7 +12551,7 @@
         <w:trPr/>
         <w:tc>
           <w:tcPr>
-            <w:tcW w:w="911" w:type="dxa"/>
+            <w:tcW w:w="909" w:type="dxa"/>
             <w:tcBorders>
               <w:top w:val="single" w:sz="2" w:space="0" w:color="000001"/>
               <w:left w:val="single" w:sz="2" w:space="0" w:color="000001"/>
@@ -12521,7 +12560,7 @@
             </w:tcBorders>
             <w:shd w:fill="auto" w:val="clear"/>
             <w:tcMar>
-              <w:left w:w="48" w:type="dxa"/>
+              <w:left w:w="42" w:type="dxa"/>
             </w:tcMar>
           </w:tcPr>
           <w:p>
@@ -12546,7 +12585,7 @@
         </w:tc>
         <w:tc>
           <w:tcPr>
-            <w:tcW w:w="5464" w:type="dxa"/>
+            <w:tcW w:w="5466" w:type="dxa"/>
             <w:tcBorders>
               <w:top w:val="single" w:sz="2" w:space="0" w:color="000001"/>
               <w:left w:val="single" w:sz="2" w:space="0" w:color="000001"/>
@@ -12555,7 +12594,7 @@
             </w:tcBorders>
             <w:shd w:fill="auto" w:val="clear"/>
             <w:tcMar>
-              <w:left w:w="48" w:type="dxa"/>
+              <w:left w:w="42" w:type="dxa"/>
             </w:tcMar>
           </w:tcPr>
           <w:p>
@@ -12590,7 +12629,7 @@
             </w:tcBorders>
             <w:shd w:fill="auto" w:val="clear"/>
             <w:tcMar>
-              <w:left w:w="48" w:type="dxa"/>
+              <w:left w:w="42" w:type="dxa"/>
             </w:tcMar>
           </w:tcPr>
           <w:p>
@@ -12617,7 +12656,7 @@
         <w:trPr/>
         <w:tc>
           <w:tcPr>
-            <w:tcW w:w="911" w:type="dxa"/>
+            <w:tcW w:w="909" w:type="dxa"/>
             <w:tcBorders>
               <w:top w:val="single" w:sz="2" w:space="0" w:color="000001"/>
               <w:left w:val="single" w:sz="2" w:space="0" w:color="000001"/>
@@ -12626,7 +12665,7 @@
             </w:tcBorders>
             <w:shd w:fill="auto" w:val="clear"/>
             <w:tcMar>
-              <w:left w:w="48" w:type="dxa"/>
+              <w:left w:w="42" w:type="dxa"/>
             </w:tcMar>
           </w:tcPr>
           <w:p>
@@ -12651,7 +12690,7 @@
         </w:tc>
         <w:tc>
           <w:tcPr>
-            <w:tcW w:w="5464" w:type="dxa"/>
+            <w:tcW w:w="5466" w:type="dxa"/>
             <w:tcBorders>
               <w:top w:val="single" w:sz="2" w:space="0" w:color="000001"/>
               <w:left w:val="single" w:sz="2" w:space="0" w:color="000001"/>
@@ -12660,7 +12699,7 @@
             </w:tcBorders>
             <w:shd w:fill="auto" w:val="clear"/>
             <w:tcMar>
-              <w:left w:w="48" w:type="dxa"/>
+              <w:left w:w="42" w:type="dxa"/>
             </w:tcMar>
           </w:tcPr>
           <w:p>
@@ -12704,7 +12743,7 @@
             </w:tcBorders>
             <w:shd w:fill="auto" w:val="clear"/>
             <w:tcMar>
-              <w:left w:w="48" w:type="dxa"/>
+              <w:left w:w="42" w:type="dxa"/>
             </w:tcMar>
           </w:tcPr>
           <w:p>
@@ -12731,7 +12770,7 @@
         <w:trPr/>
         <w:tc>
           <w:tcPr>
-            <w:tcW w:w="911" w:type="dxa"/>
+            <w:tcW w:w="909" w:type="dxa"/>
             <w:tcBorders>
               <w:top w:val="single" w:sz="2" w:space="0" w:color="000001"/>
               <w:left w:val="single" w:sz="2" w:space="0" w:color="000001"/>
@@ -12740,7 +12779,7 @@
             </w:tcBorders>
             <w:shd w:fill="auto" w:val="clear"/>
             <w:tcMar>
-              <w:left w:w="48" w:type="dxa"/>
+              <w:left w:w="42" w:type="dxa"/>
             </w:tcMar>
           </w:tcPr>
           <w:p>
@@ -12765,7 +12804,7 @@
         </w:tc>
         <w:tc>
           <w:tcPr>
-            <w:tcW w:w="5464" w:type="dxa"/>
+            <w:tcW w:w="5466" w:type="dxa"/>
             <w:tcBorders>
               <w:top w:val="single" w:sz="2" w:space="0" w:color="000001"/>
               <w:left w:val="single" w:sz="2" w:space="0" w:color="000001"/>
@@ -12774,7 +12813,7 @@
             </w:tcBorders>
             <w:shd w:fill="auto" w:val="clear"/>
             <w:tcMar>
-              <w:left w:w="48" w:type="dxa"/>
+              <w:left w:w="42" w:type="dxa"/>
             </w:tcMar>
           </w:tcPr>
           <w:p>
@@ -12818,7 +12857,7 @@
             </w:tcBorders>
             <w:shd w:fill="auto" w:val="clear"/>
             <w:tcMar>
-              <w:left w:w="48" w:type="dxa"/>
+              <w:left w:w="42" w:type="dxa"/>
             </w:tcMar>
           </w:tcPr>
           <w:p>
@@ -13048,7 +13087,7 @@
       <w:jc w:val="left"/>
     </w:pPr>
     <w:rPr>
-      <w:rFonts w:ascii="Courier New" w:hAnsi="Courier New" w:cs="Courier New" w:eastAsia="Noto Sans CJK SC Regular"/>
+      <w:rFonts w:ascii="Courier New" w:hAnsi="Courier New" w:eastAsia="Noto Sans CJK SC Regular" w:cs="Courier New"/>
       <w:color w:val="000000"/>
       <w:sz w:val="24"/>
       <w:szCs w:val="24"/>

</xml_diff>

<commit_message>
Added auto clear of Invalid eperssion text
</commit_message>
<xml_diff>
--- a/docs.docx
+++ b/docs.docx
@@ -1296,21 +1296,6 @@
     <w:p>
       <w:pPr>
         <w:pStyle w:val="PreformattedText"/>
-        <w:rPr>
-          <w:sz w:val="24"/>
-          <w:szCs w:val="24"/>
-        </w:rPr>
-      </w:pPr>
-      <w:r>
-        <w:rPr>
-          <w:sz w:val="24"/>
-          <w:szCs w:val="24"/>
-        </w:rPr>
-      </w:r>
-    </w:p>
-    <w:p>
-      <w:pPr>
-        <w:pStyle w:val="PreformattedText"/>
         <w:rPr/>
       </w:pPr>
       <w:r>
@@ -2799,6 +2784,7 @@
           <w:szCs w:val="24"/>
         </w:rPr>
         <w:tab/>
+        <w:t>global action_text_control</w:t>
       </w:r>
     </w:p>
     <w:p>
@@ -2856,6 +2842,21 @@
         </w:rPr>
         <w:tab/>
         <w:tab/>
+        <w:t>action_text_control=1</w:t>
+      </w:r>
+    </w:p>
+    <w:p>
+      <w:pPr>
+        <w:pStyle w:val="PreformattedText"/>
+        <w:rPr/>
+      </w:pPr>
+      <w:r>
+        <w:rPr>
+          <w:sz w:val="24"/>
+          <w:szCs w:val="24"/>
+        </w:rPr>
+        <w:tab/>
+        <w:tab/>
         <w:t>return s</w:t>
       </w:r>
     </w:p>
@@ -3010,6 +3011,23 @@
         <w:tab/>
         <w:tab/>
         <w:tab/>
+        <w:t>action_text_control=1</w:t>
+      </w:r>
+    </w:p>
+    <w:p>
+      <w:pPr>
+        <w:pStyle w:val="PreformattedText"/>
+        <w:rPr/>
+      </w:pPr>
+      <w:r>
+        <w:rPr>
+          <w:sz w:val="24"/>
+          <w:szCs w:val="24"/>
+        </w:rPr>
+        <w:tab/>
+        <w:tab/>
+        <w:tab/>
+        <w:tab/>
         <w:t>break</w:t>
       </w:r>
     </w:p>
@@ -3117,6 +3135,21 @@
         </w:rPr>
         <w:tab/>
         <w:tab/>
+        <w:t>action_text_control=1</w:t>
+      </w:r>
+    </w:p>
+    <w:p>
+      <w:pPr>
+        <w:pStyle w:val="PreformattedText"/>
+        <w:rPr/>
+      </w:pPr>
+      <w:r>
+        <w:rPr>
+          <w:sz w:val="24"/>
+          <w:szCs w:val="24"/>
+        </w:rPr>
+        <w:tab/>
+        <w:tab/>
         <w:t>return s</w:t>
       </w:r>
     </w:p>
@@ -3166,21 +3199,6 @@
     <w:p>
       <w:pPr>
         <w:pStyle w:val="PreformattedText"/>
-        <w:rPr>
-          <w:sz w:val="24"/>
-          <w:szCs w:val="24"/>
-        </w:rPr>
-      </w:pPr>
-      <w:r>
-        <w:rPr>
-          <w:sz w:val="24"/>
-          <w:szCs w:val="24"/>
-        </w:rPr>
-      </w:r>
-    </w:p>
-    <w:p>
-      <w:pPr>
-        <w:pStyle w:val="PreformattedText"/>
         <w:rPr/>
       </w:pPr>
       <w:r>
@@ -3194,21 +3212,6 @@
     <w:p>
       <w:pPr>
         <w:pStyle w:val="PreformattedText"/>
-        <w:rPr>
-          <w:sz w:val="24"/>
-          <w:szCs w:val="24"/>
-        </w:rPr>
-      </w:pPr>
-      <w:r>
-        <w:rPr>
-          <w:sz w:val="24"/>
-          <w:szCs w:val="24"/>
-        </w:rPr>
-      </w:r>
-    </w:p>
-    <w:p>
-      <w:pPr>
-        <w:pStyle w:val="PreformattedText"/>
         <w:rPr/>
       </w:pPr>
       <w:r>
@@ -3538,6 +3541,21 @@
           <w:szCs w:val="24"/>
         </w:rPr>
         <w:tab/>
+        <w:tab/>
+        <w:t>action_text_control=1</w:t>
+      </w:r>
+    </w:p>
+    <w:p>
+      <w:pPr>
+        <w:pStyle w:val="PreformattedText"/>
+        <w:rPr/>
+      </w:pPr>
+      <w:r>
+        <w:rPr>
+          <w:sz w:val="24"/>
+          <w:szCs w:val="24"/>
+        </w:rPr>
+        <w:tab/>
         <w:t>expr_inp.delete(0,END)</w:t>
       </w:r>
     </w:p>
@@ -3566,7 +3584,7 @@
           <w:szCs w:val="24"/>
         </w:rPr>
         <w:tab/>
-        <w:t>action_text_control=0</w:t>
+        <w:t>#action_text_control=0</w:t>
       </w:r>
     </w:p>
     <w:p>
@@ -6807,21 +6825,7 @@
           <w:sz w:val="24"/>
           <w:szCs w:val="24"/>
         </w:rPr>
-        <w:t>expr_inp = Entry(f2,highlightthickness=0,font=("Helvetica", 12),borderwidth=0,justify=RIGHT,width=</w:t>
-      </w:r>
-      <w:r>
-        <w:rPr>
-          <w:sz w:val="24"/>
-          <w:szCs w:val="24"/>
-        </w:rPr>
-        <w:t>31</w:t>
-      </w:r>
-      <w:r>
-        <w:rPr>
-          <w:sz w:val="24"/>
-          <w:szCs w:val="24"/>
-        </w:rPr>
-        <w:t>)</w:t>
+        <w:t>expr_inp = Entry(f2,highlightthickness=0,font=("Helvetica", 12),borderwidth=0,justify=RIGHT,width=31)</w:t>
       </w:r>
     </w:p>
     <w:p>
@@ -9416,25 +9420,7 @@
         </w:rPr>
       </w:pPr>
       <w:r>
-        <w:rPr>
-          <w:sz w:val="24"/>
-          <w:szCs w:val="24"/>
-        </w:rPr>
-      </w:r>
-    </w:p>
-    <w:p>
-      <w:pPr>
-        <w:pStyle w:val="PreformattedText"/>
-        <w:rPr>
-          <w:sz w:val="24"/>
-          <w:szCs w:val="24"/>
-        </w:rPr>
-      </w:pPr>
-      <w:r>
-        <w:rPr>
-          <w:sz w:val="24"/>
-          <w:szCs w:val="24"/>
-        </w:rPr>
+        <w:rPr/>
       </w:r>
     </w:p>
     <w:p>
@@ -12111,7 +12097,7 @@
       <w:tblPr>
         <w:tblW w:w="9588" w:type="dxa"/>
         <w:jc w:val="left"/>
-        <w:tblInd w:w="98" w:type="dxa"/>
+        <w:tblInd w:w="96" w:type="dxa"/>
         <w:tblBorders>
           <w:top w:val="single" w:sz="2" w:space="0" w:color="000001"/>
           <w:left w:val="single" w:sz="2" w:space="0" w:color="000001"/>
@@ -12120,21 +12106,21 @@
         </w:tblBorders>
         <w:tblCellMar>
           <w:top w:w="55" w:type="dxa"/>
-          <w:left w:w="39" w:type="dxa"/>
+          <w:left w:w="36" w:type="dxa"/>
           <w:bottom w:w="55" w:type="dxa"/>
           <w:right w:w="55" w:type="dxa"/>
         </w:tblCellMar>
       </w:tblPr>
       <w:tblGrid>
-        <w:gridCol w:w="908"/>
-        <w:gridCol w:w="5467"/>
+        <w:gridCol w:w="907"/>
+        <w:gridCol w:w="5468"/>
         <w:gridCol w:w="3213"/>
       </w:tblGrid>
       <w:tr>
         <w:trPr/>
         <w:tc>
           <w:tcPr>
-            <w:tcW w:w="908" w:type="dxa"/>
+            <w:tcW w:w="907" w:type="dxa"/>
             <w:tcBorders>
               <w:top w:val="single" w:sz="2" w:space="0" w:color="000001"/>
               <w:left w:val="single" w:sz="2" w:space="0" w:color="000001"/>
@@ -12143,7 +12129,7 @@
             </w:tcBorders>
             <w:shd w:fill="auto" w:val="clear"/>
             <w:tcMar>
-              <w:left w:w="39" w:type="dxa"/>
+              <w:left w:w="36" w:type="dxa"/>
             </w:tcMar>
           </w:tcPr>
           <w:p>
@@ -12168,7 +12154,7 @@
         </w:tc>
         <w:tc>
           <w:tcPr>
-            <w:tcW w:w="5467" w:type="dxa"/>
+            <w:tcW w:w="5468" w:type="dxa"/>
             <w:tcBorders>
               <w:top w:val="single" w:sz="2" w:space="0" w:color="000001"/>
               <w:left w:val="single" w:sz="2" w:space="0" w:color="000001"/>
@@ -12177,7 +12163,7 @@
             </w:tcBorders>
             <w:shd w:fill="auto" w:val="clear"/>
             <w:tcMar>
-              <w:left w:w="39" w:type="dxa"/>
+              <w:left w:w="36" w:type="dxa"/>
             </w:tcMar>
           </w:tcPr>
           <w:p>
@@ -12213,7 +12199,7 @@
             </w:tcBorders>
             <w:shd w:fill="auto" w:val="clear"/>
             <w:tcMar>
-              <w:left w:w="39" w:type="dxa"/>
+              <w:left w:w="36" w:type="dxa"/>
             </w:tcMar>
           </w:tcPr>
           <w:p>
@@ -12241,7 +12227,7 @@
         <w:trPr/>
         <w:tc>
           <w:tcPr>
-            <w:tcW w:w="908" w:type="dxa"/>
+            <w:tcW w:w="907" w:type="dxa"/>
             <w:tcBorders>
               <w:top w:val="single" w:sz="2" w:space="0" w:color="000001"/>
               <w:left w:val="single" w:sz="2" w:space="0" w:color="000001"/>
@@ -12250,7 +12236,7 @@
             </w:tcBorders>
             <w:shd w:fill="auto" w:val="clear"/>
             <w:tcMar>
-              <w:left w:w="39" w:type="dxa"/>
+              <w:left w:w="36" w:type="dxa"/>
             </w:tcMar>
           </w:tcPr>
           <w:p>
@@ -12275,7 +12261,7 @@
         </w:tc>
         <w:tc>
           <w:tcPr>
-            <w:tcW w:w="5467" w:type="dxa"/>
+            <w:tcW w:w="5468" w:type="dxa"/>
             <w:tcBorders>
               <w:top w:val="single" w:sz="2" w:space="0" w:color="000001"/>
               <w:left w:val="single" w:sz="2" w:space="0" w:color="000001"/>
@@ -12284,7 +12270,7 @@
             </w:tcBorders>
             <w:shd w:fill="auto" w:val="clear"/>
             <w:tcMar>
-              <w:left w:w="39" w:type="dxa"/>
+              <w:left w:w="36" w:type="dxa"/>
             </w:tcMar>
           </w:tcPr>
           <w:p>
@@ -12319,7 +12305,7 @@
             </w:tcBorders>
             <w:shd w:fill="auto" w:val="clear"/>
             <w:tcMar>
-              <w:left w:w="39" w:type="dxa"/>
+              <w:left w:w="36" w:type="dxa"/>
             </w:tcMar>
           </w:tcPr>
           <w:p>
@@ -12346,7 +12332,7 @@
         <w:trPr/>
         <w:tc>
           <w:tcPr>
-            <w:tcW w:w="908" w:type="dxa"/>
+            <w:tcW w:w="907" w:type="dxa"/>
             <w:tcBorders>
               <w:top w:val="single" w:sz="2" w:space="0" w:color="000001"/>
               <w:left w:val="single" w:sz="2" w:space="0" w:color="000001"/>
@@ -12355,7 +12341,7 @@
             </w:tcBorders>
             <w:shd w:fill="auto" w:val="clear"/>
             <w:tcMar>
-              <w:left w:w="39" w:type="dxa"/>
+              <w:left w:w="36" w:type="dxa"/>
             </w:tcMar>
           </w:tcPr>
           <w:p>
@@ -12380,7 +12366,7 @@
         </w:tc>
         <w:tc>
           <w:tcPr>
-            <w:tcW w:w="5467" w:type="dxa"/>
+            <w:tcW w:w="5468" w:type="dxa"/>
             <w:tcBorders>
               <w:top w:val="single" w:sz="2" w:space="0" w:color="000001"/>
               <w:left w:val="single" w:sz="2" w:space="0" w:color="000001"/>
@@ -12389,7 +12375,7 @@
             </w:tcBorders>
             <w:shd w:fill="auto" w:val="clear"/>
             <w:tcMar>
-              <w:left w:w="39" w:type="dxa"/>
+              <w:left w:w="36" w:type="dxa"/>
             </w:tcMar>
           </w:tcPr>
           <w:p>
@@ -12424,7 +12410,7 @@
             </w:tcBorders>
             <w:shd w:fill="auto" w:val="clear"/>
             <w:tcMar>
-              <w:left w:w="39" w:type="dxa"/>
+              <w:left w:w="36" w:type="dxa"/>
             </w:tcMar>
           </w:tcPr>
           <w:p>
@@ -12451,7 +12437,7 @@
         <w:trPr/>
         <w:tc>
           <w:tcPr>
-            <w:tcW w:w="908" w:type="dxa"/>
+            <w:tcW w:w="907" w:type="dxa"/>
             <w:tcBorders>
               <w:top w:val="single" w:sz="2" w:space="0" w:color="000001"/>
               <w:left w:val="single" w:sz="2" w:space="0" w:color="000001"/>
@@ -12460,7 +12446,7 @@
             </w:tcBorders>
             <w:shd w:fill="auto" w:val="clear"/>
             <w:tcMar>
-              <w:left w:w="39" w:type="dxa"/>
+              <w:left w:w="36" w:type="dxa"/>
             </w:tcMar>
           </w:tcPr>
           <w:p>
@@ -12485,7 +12471,7 @@
         </w:tc>
         <w:tc>
           <w:tcPr>
-            <w:tcW w:w="5467" w:type="dxa"/>
+            <w:tcW w:w="5468" w:type="dxa"/>
             <w:tcBorders>
               <w:top w:val="single" w:sz="2" w:space="0" w:color="000001"/>
               <w:left w:val="single" w:sz="2" w:space="0" w:color="000001"/>
@@ -12494,7 +12480,7 @@
             </w:tcBorders>
             <w:shd w:fill="auto" w:val="clear"/>
             <w:tcMar>
-              <w:left w:w="39" w:type="dxa"/>
+              <w:left w:w="36" w:type="dxa"/>
             </w:tcMar>
           </w:tcPr>
           <w:p>
@@ -12538,7 +12524,7 @@
             </w:tcBorders>
             <w:shd w:fill="auto" w:val="clear"/>
             <w:tcMar>
-              <w:left w:w="39" w:type="dxa"/>
+              <w:left w:w="36" w:type="dxa"/>
             </w:tcMar>
           </w:tcPr>
           <w:p>
@@ -12565,7 +12551,7 @@
         <w:trPr/>
         <w:tc>
           <w:tcPr>
-            <w:tcW w:w="908" w:type="dxa"/>
+            <w:tcW w:w="907" w:type="dxa"/>
             <w:tcBorders>
               <w:top w:val="single" w:sz="2" w:space="0" w:color="000001"/>
               <w:left w:val="single" w:sz="2" w:space="0" w:color="000001"/>
@@ -12574,7 +12560,7 @@
             </w:tcBorders>
             <w:shd w:fill="auto" w:val="clear"/>
             <w:tcMar>
-              <w:left w:w="39" w:type="dxa"/>
+              <w:left w:w="36" w:type="dxa"/>
             </w:tcMar>
           </w:tcPr>
           <w:p>
@@ -12599,7 +12585,7 @@
         </w:tc>
         <w:tc>
           <w:tcPr>
-            <w:tcW w:w="5467" w:type="dxa"/>
+            <w:tcW w:w="5468" w:type="dxa"/>
             <w:tcBorders>
               <w:top w:val="single" w:sz="2" w:space="0" w:color="000001"/>
               <w:left w:val="single" w:sz="2" w:space="0" w:color="000001"/>
@@ -12608,7 +12594,7 @@
             </w:tcBorders>
             <w:shd w:fill="auto" w:val="clear"/>
             <w:tcMar>
-              <w:left w:w="39" w:type="dxa"/>
+              <w:left w:w="36" w:type="dxa"/>
             </w:tcMar>
           </w:tcPr>
           <w:p>
@@ -12643,7 +12629,7 @@
             </w:tcBorders>
             <w:shd w:fill="auto" w:val="clear"/>
             <w:tcMar>
-              <w:left w:w="39" w:type="dxa"/>
+              <w:left w:w="36" w:type="dxa"/>
             </w:tcMar>
           </w:tcPr>
           <w:p>
@@ -12670,7 +12656,7 @@
         <w:trPr/>
         <w:tc>
           <w:tcPr>
-            <w:tcW w:w="908" w:type="dxa"/>
+            <w:tcW w:w="907" w:type="dxa"/>
             <w:tcBorders>
               <w:top w:val="single" w:sz="2" w:space="0" w:color="000001"/>
               <w:left w:val="single" w:sz="2" w:space="0" w:color="000001"/>
@@ -12679,7 +12665,7 @@
             </w:tcBorders>
             <w:shd w:fill="auto" w:val="clear"/>
             <w:tcMar>
-              <w:left w:w="39" w:type="dxa"/>
+              <w:left w:w="36" w:type="dxa"/>
             </w:tcMar>
           </w:tcPr>
           <w:p>
@@ -12704,7 +12690,7 @@
         </w:tc>
         <w:tc>
           <w:tcPr>
-            <w:tcW w:w="5467" w:type="dxa"/>
+            <w:tcW w:w="5468" w:type="dxa"/>
             <w:tcBorders>
               <w:top w:val="single" w:sz="2" w:space="0" w:color="000001"/>
               <w:left w:val="single" w:sz="2" w:space="0" w:color="000001"/>
@@ -12713,7 +12699,7 @@
             </w:tcBorders>
             <w:shd w:fill="auto" w:val="clear"/>
             <w:tcMar>
-              <w:left w:w="39" w:type="dxa"/>
+              <w:left w:w="36" w:type="dxa"/>
             </w:tcMar>
           </w:tcPr>
           <w:p>
@@ -12757,7 +12743,7 @@
             </w:tcBorders>
             <w:shd w:fill="auto" w:val="clear"/>
             <w:tcMar>
-              <w:left w:w="39" w:type="dxa"/>
+              <w:left w:w="36" w:type="dxa"/>
             </w:tcMar>
           </w:tcPr>
           <w:p>
@@ -12784,7 +12770,7 @@
         <w:trPr/>
         <w:tc>
           <w:tcPr>
-            <w:tcW w:w="908" w:type="dxa"/>
+            <w:tcW w:w="907" w:type="dxa"/>
             <w:tcBorders>
               <w:top w:val="single" w:sz="2" w:space="0" w:color="000001"/>
               <w:left w:val="single" w:sz="2" w:space="0" w:color="000001"/>
@@ -12793,7 +12779,7 @@
             </w:tcBorders>
             <w:shd w:fill="auto" w:val="clear"/>
             <w:tcMar>
-              <w:left w:w="39" w:type="dxa"/>
+              <w:left w:w="36" w:type="dxa"/>
             </w:tcMar>
           </w:tcPr>
           <w:p>
@@ -12818,7 +12804,7 @@
         </w:tc>
         <w:tc>
           <w:tcPr>
-            <w:tcW w:w="5467" w:type="dxa"/>
+            <w:tcW w:w="5468" w:type="dxa"/>
             <w:tcBorders>
               <w:top w:val="single" w:sz="2" w:space="0" w:color="000001"/>
               <w:left w:val="single" w:sz="2" w:space="0" w:color="000001"/>
@@ -12827,7 +12813,7 @@
             </w:tcBorders>
             <w:shd w:fill="auto" w:val="clear"/>
             <w:tcMar>
-              <w:left w:w="39" w:type="dxa"/>
+              <w:left w:w="36" w:type="dxa"/>
             </w:tcMar>
           </w:tcPr>
           <w:p>
@@ -12871,7 +12857,7 @@
             </w:tcBorders>
             <w:shd w:fill="auto" w:val="clear"/>
             <w:tcMar>
-              <w:left w:w="39" w:type="dxa"/>
+              <w:left w:w="36" w:type="dxa"/>
             </w:tcMar>
           </w:tcPr>
           <w:p>

</xml_diff>